<commit_message>
chore: adding information to the resume file
</commit_message>
<xml_diff>
--- a/images/Ильшат Кушманбетов CV.docx
+++ b/images/Ильшат Кушманбетов CV.docx
@@ -1,6 +1,6 @@
 
 <file path=word/document.xml><?xml version="1.0" encoding="utf-8"?>
-<w:document xmlns:wpc="http://schemas.microsoft.com/office/word/2010/wordprocessingCanvas" xmlns:cx="http://schemas.microsoft.com/office/drawing/2014/chartex" xmlns:cx1="http://schemas.microsoft.com/office/drawing/2015/9/8/chartex" xmlns:cx2="http://schemas.microsoft.com/office/drawing/2015/10/21/chartex" xmlns:cx3="http://schemas.microsoft.com/office/drawing/2016/5/9/chartex" xmlns:cx4="http://schemas.microsoft.com/office/drawing/2016/5/10/chartex" xmlns:cx5="http://schemas.microsoft.com/office/drawing/2016/5/11/chartex" xmlns:cx6="http://schemas.microsoft.com/office/drawing/2016/5/12/chartex" xmlns:cx7="http://schemas.microsoft.com/office/drawing/2016/5/13/chartex" xmlns:cx8="http://schemas.microsoft.com/office/drawing/2016/5/14/chartex" xmlns:mc="http://schemas.openxmlformats.org/markup-compatibility/2006" xmlns:aink="http://schemas.microsoft.com/office/drawing/2016/ink" xmlns:am3d="http://schemas.microsoft.com/office/drawing/2017/model3d" xmlns:o="urn:schemas-microsoft-com:office:office" xmlns:oel="http://schemas.microsoft.com/office/2019/extlst" xmlns:r="http://schemas.openxmlformats.org/officeDocument/2006/relationships" xmlns:m="http://schemas.openxmlformats.org/officeDocument/2006/math" xmlns:v="urn:schemas-microsoft-com:vml" xmlns:wp14="http://schemas.microsoft.com/office/word/2010/wordprocessingDrawing" xmlns:wp="http://schemas.openxmlformats.org/drawingml/2006/wordprocessingDrawing" xmlns:w10="urn:schemas-microsoft-com:office:word" xmlns:w="http://schemas.openxmlformats.org/wordprocessingml/2006/main" xmlns:w14="http://schemas.microsoft.com/office/word/2010/wordml" xmlns:w15="http://schemas.microsoft.com/office/word/2012/wordml" xmlns:w16cex="http://schemas.microsoft.com/office/word/2018/wordml/cex" xmlns:w16cid="http://schemas.microsoft.com/office/word/2016/wordml/cid" xmlns:w16="http://schemas.microsoft.com/office/word/2018/wordml" xmlns:w16du="http://schemas.microsoft.com/office/word/2023/wordml/word16du" xmlns:w16sdtdh="http://schemas.microsoft.com/office/word/2020/wordml/sdtdatahash" xmlns:w16se="http://schemas.microsoft.com/office/word/2015/wordml/symex" xmlns:wpg="http://schemas.microsoft.com/office/word/2010/wordprocessingGroup" xmlns:wpi="http://schemas.microsoft.com/office/word/2010/wordprocessingInk" xmlns:wne="http://schemas.microsoft.com/office/word/2006/wordml" xmlns:wps="http://schemas.microsoft.com/office/word/2010/wordprocessingShape" mc:Ignorable="w14 w15 w16se w16cid w16 w16cex w16sdtdh w16du wp14">
+<w:document xmlns:wpc="http://schemas.microsoft.com/office/word/2010/wordprocessingCanvas" xmlns:cx="http://schemas.microsoft.com/office/drawing/2014/chartex" xmlns:cx1="http://schemas.microsoft.com/office/drawing/2015/9/8/chartex" xmlns:cx2="http://schemas.microsoft.com/office/drawing/2015/10/21/chartex" xmlns:cx3="http://schemas.microsoft.com/office/drawing/2016/5/9/chartex" xmlns:cx4="http://schemas.microsoft.com/office/drawing/2016/5/10/chartex" xmlns:cx5="http://schemas.microsoft.com/office/drawing/2016/5/11/chartex" xmlns:cx6="http://schemas.microsoft.com/office/drawing/2016/5/12/chartex" xmlns:cx7="http://schemas.microsoft.com/office/drawing/2016/5/13/chartex" xmlns:cx8="http://schemas.microsoft.com/office/drawing/2016/5/14/chartex" xmlns:mc="http://schemas.openxmlformats.org/markup-compatibility/2006" xmlns:aink="http://schemas.microsoft.com/office/drawing/2016/ink" xmlns:am3d="http://schemas.microsoft.com/office/drawing/2017/model3d" xmlns:o="urn:schemas-microsoft-com:office:office" xmlns:oel="http://schemas.microsoft.com/office/2019/extlst" xmlns:r="http://schemas.openxmlformats.org/officeDocument/2006/relationships" xmlns:m="http://schemas.openxmlformats.org/officeDocument/2006/math" xmlns:v="urn:schemas-microsoft-com:vml" xmlns:wp14="http://schemas.microsoft.com/office/word/2010/wordprocessingDrawing" xmlns:wp="http://schemas.openxmlformats.org/drawingml/2006/wordprocessingDrawing" xmlns:w10="urn:schemas-microsoft-com:office:word" xmlns:w="http://schemas.openxmlformats.org/wordprocessingml/2006/main" xmlns:w14="http://schemas.microsoft.com/office/word/2010/wordml" xmlns:w15="http://schemas.microsoft.com/office/word/2012/wordml" xmlns:w16cex="http://schemas.microsoft.com/office/word/2018/wordml/cex" xmlns:w16cid="http://schemas.microsoft.com/office/word/2016/wordml/cid" xmlns:w16="http://schemas.microsoft.com/office/word/2018/wordml" xmlns:w16du="http://schemas.microsoft.com/office/word/2023/wordml/word16du" xmlns:w16sdtdh="http://schemas.microsoft.com/office/word/2020/wordml/sdtdatahash" xmlns:w16sdtfl="http://schemas.microsoft.com/office/word/2024/wordml/sdtformatlock" xmlns:w16se="http://schemas.microsoft.com/office/word/2015/wordml/symex" xmlns:wpg="http://schemas.microsoft.com/office/word/2010/wordprocessingGroup" xmlns:wpi="http://schemas.microsoft.com/office/word/2010/wordprocessingInk" xmlns:wne="http://schemas.microsoft.com/office/word/2006/wordml" xmlns:wps="http://schemas.microsoft.com/office/word/2010/wordprocessingShape" mc:Ignorable="w14 w15 w16se w16cid w16 w16cex w16sdtdh w16sdtfl w16du wp14">
   <w:body>
     <w:tbl>
       <w:tblPr>
@@ -119,14 +119,68 @@
             <w:pPr>
               <w:ind w:hanging="425"/>
               <w:rPr>
+                <w:b/>
+                <w:color w:val="073763"/>
+                <w:sz w:val="26"/>
+                <w:szCs w:val="26"/>
                 <w:lang w:val="en-US"/>
               </w:rPr>
             </w:pPr>
-            <w:r>
+          </w:p>
+          <w:p>
+            <w:pPr>
+              <w:ind w:hanging="425"/>
+              <w:rPr>
+                <w:b/>
+                <w:bCs/>
+                <w:lang w:val="ru-RU"/>
+              </w:rPr>
+            </w:pPr>
+            <w:r>
+              <w:rPr>
+                <w:lang w:val="ru-RU"/>
+              </w:rPr>
+              <w:t xml:space="preserve">      </w:t>
+            </w:r>
+            <w:r>
+              <w:rPr>
+                <w:b/>
+                <w:bCs/>
+                <w:lang w:val="ru-RU"/>
+              </w:rPr>
+              <w:t>Контакты:</w:t>
+            </w:r>
+          </w:p>
+          <w:p>
+            <w:pPr>
+              <w:ind w:hanging="425"/>
               <w:rPr>
                 <w:lang w:val="en-US"/>
               </w:rPr>
+            </w:pPr>
+            <w:r>
+              <w:rPr>
+                <w:lang w:val="en-US"/>
+              </w:rPr>
               <w:t xml:space="preserve">      </w:t>
+            </w:r>
+            <w:r>
+              <w:rPr>
+                <w:lang w:val="en-US"/>
+              </w:rPr>
+              <w:t>Email</w:t>
+            </w:r>
+            <w:r>
+              <w:rPr>
+                <w:lang w:val="en-US"/>
+              </w:rPr>
+              <w:t xml:space="preserve">:    </w:t>
+            </w:r>
+            <w:r>
+              <w:rPr>
+                <w:lang w:val="en-US"/>
+              </w:rPr>
+              <w:t xml:space="preserve">    </w:t>
             </w:r>
             <w:hyperlink r:id="rId8" w:history="1">
               <w:r>
@@ -134,7 +188,35 @@
                   <w:rStyle w:val="af3"/>
                   <w:lang w:val="en-US"/>
                 </w:rPr>
-                <w:t>ilshat26101993@list.ru</w:t>
+                <w:t>ilshat</w:t>
+              </w:r>
+              <w:r>
+                <w:rPr>
+                  <w:rStyle w:val="af3"/>
+                  <w:lang w:val="en-US"/>
+                </w:rPr>
+                <w:t>26101993@</w:t>
+              </w:r>
+              <w:r>
+                <w:rPr>
+                  <w:rStyle w:val="af3"/>
+                  <w:lang w:val="en-US"/>
+                </w:rPr>
+                <w:t>list</w:t>
+              </w:r>
+              <w:r>
+                <w:rPr>
+                  <w:rStyle w:val="af3"/>
+                  <w:lang w:val="en-US"/>
+                </w:rPr>
+                <w:t>.</w:t>
+              </w:r>
+              <w:r>
+                <w:rPr>
+                  <w:rStyle w:val="af3"/>
+                  <w:lang w:val="en-US"/>
+                </w:rPr>
+                <w:t>ru</w:t>
               </w:r>
             </w:hyperlink>
           </w:p>
@@ -150,6 +232,20 @@
                 <w:lang w:val="en-US"/>
               </w:rPr>
               <w:t xml:space="preserve">      </w:t>
+            </w:r>
+            <w:proofErr w:type="spellStart"/>
+            <w:r>
+              <w:rPr>
+                <w:lang w:val="en-US"/>
+              </w:rPr>
+              <w:t>Github</w:t>
+            </w:r>
+            <w:proofErr w:type="spellEnd"/>
+            <w:r>
+              <w:rPr>
+                <w:lang w:val="en-US"/>
+              </w:rPr>
+              <w:t xml:space="preserve">:       </w:t>
             </w:r>
             <w:hyperlink r:id="rId9" w:history="1">
               <w:r>
@@ -179,6 +275,12 @@
                 <w:lang w:val="en-US"/>
               </w:rPr>
               <w:t xml:space="preserve">      </w:t>
+            </w:r>
+            <w:r>
+              <w:rPr>
+                <w:lang w:val="en-US"/>
+              </w:rPr>
+              <w:t xml:space="preserve">Telegram:  </w:t>
             </w:r>
             <w:hyperlink r:id="rId10" w:history="1">
               <w:r>
@@ -317,13 +419,8 @@
         </w:rPr>
         <w:t xml:space="preserve"> </w:t>
       </w:r>
-      <w:proofErr w:type="gramStart"/>
-      <w:r>
-        <w:t>Начинал</w:t>
-      </w:r>
-      <w:proofErr w:type="gramEnd"/>
-      <w:r>
-        <w:t xml:space="preserve"> карьеру в качестве океанолога, </w:t>
+      <w:r>
+        <w:t xml:space="preserve">Начинал карьеру в качестве океанолога, </w:t>
       </w:r>
       <w:r>
         <w:t>анализируя гидрографическую и гидрометеорологическую информацию</w:t>
@@ -372,9 +469,12 @@
         <w:t>ы</w:t>
       </w:r>
       <w:r>
-        <w:t xml:space="preserve"> данных. </w:t>
-      </w:r>
-      <w:r>
+        <w:t xml:space="preserve"> данных.</w:t>
+      </w:r>
+      <w:r>
+        <w:rPr>
+          <w:lang w:val="ru-RU"/>
+        </w:rPr>
         <w:t xml:space="preserve"> </w:t>
       </w:r>
       <w:r>
@@ -1293,6 +1393,7 @@
               <w:rPr>
                 <w:b/>
               </w:rPr>
+              <w:lastRenderedPageBreak/>
               <w:t>Основные функции:</w:t>
             </w:r>
           </w:p>
@@ -1319,7 +1420,6 @@
               <w:jc w:val="both"/>
             </w:pPr>
             <w:r>
-              <w:lastRenderedPageBreak/>
               <w:t xml:space="preserve">Отправляет уведомления пользователю в </w:t>
             </w:r>
             <w:proofErr w:type="spellStart"/>
@@ -1355,20 +1455,30 @@
               <w:spacing w:line="240" w:lineRule="auto"/>
               <w:jc w:val="both"/>
               <w:rPr>
+                <w:lang w:val="en-US"/>
+              </w:rPr>
+            </w:pPr>
+            <w:r>
+              <w:rPr>
+                <w:b/>
+              </w:rPr>
+              <w:t xml:space="preserve">Результаты проекта: </w:t>
+            </w:r>
+            <w:r>
+              <w:t xml:space="preserve">Повышена эффективность отслеживания статусов домашних заданий с автоматической доставкой уведомлений. </w:t>
+            </w:r>
+          </w:p>
+          <w:p>
+            <w:pPr>
+              <w:widowControl w:val="0"/>
+              <w:spacing w:line="240" w:lineRule="auto"/>
+              <w:jc w:val="both"/>
+              <w:rPr>
                 <w:color w:val="468FFD"/>
                 <w:highlight w:val="white"/>
                 <w:lang w:val="ru-RU"/>
               </w:rPr>
             </w:pPr>
-            <w:r>
-              <w:rPr>
-                <w:b/>
-              </w:rPr>
-              <w:t xml:space="preserve">Результаты проекта: </w:t>
-            </w:r>
-            <w:r>
-              <w:t xml:space="preserve">Повышена эффективность отслеживания статусов домашних заданий с автоматической доставкой уведомлений. </w:t>
-            </w:r>
             <w:r>
               <w:rPr>
                 <w:color w:val="2A3137"/>
@@ -1677,16 +1787,6 @@
           <w:p>
             <w:pPr>
               <w:spacing w:line="240" w:lineRule="auto"/>
-              <w:jc w:val="both"/>
-              <w:rPr>
-                <w:b/>
-                <w:lang w:val="ru-RU"/>
-              </w:rPr>
-            </w:pPr>
-          </w:p>
-          <w:p>
-            <w:pPr>
-              <w:spacing w:line="240" w:lineRule="auto"/>
               <w:rPr>
                 <w:bCs/>
                 <w:lang w:val="ru-RU"/>
@@ -1813,14 +1913,92 @@
               <w:spacing w:line="240" w:lineRule="auto"/>
               <w:rPr>
                 <w:b/>
-                <w:lang w:val="ru-RU"/>
-              </w:rPr>
-            </w:pPr>
-            <w:r>
-              <w:rPr>
-                <w:b/>
-              </w:rPr>
-              <w:t>Основные функции:</w:t>
+                <w:lang w:val="en-US"/>
+              </w:rPr>
+            </w:pPr>
+            <w:r>
+              <w:rPr>
+                <w:b/>
+              </w:rPr>
+              <w:t>Используемые</w:t>
+            </w:r>
+            <w:r>
+              <w:rPr>
+                <w:b/>
+                <w:lang w:val="en-US"/>
+              </w:rPr>
+              <w:t xml:space="preserve"> </w:t>
+            </w:r>
+            <w:proofErr w:type="gramStart"/>
+            <w:r>
+              <w:rPr>
+                <w:b/>
+              </w:rPr>
+              <w:t>технологии</w:t>
+            </w:r>
+            <w:r>
+              <w:rPr>
+                <w:b/>
+                <w:lang w:val="en-US"/>
+              </w:rPr>
+              <w:t>:  </w:t>
+            </w:r>
+            <w:r>
+              <w:rPr>
+                <w:bCs/>
+                <w:lang w:val="en-US"/>
+              </w:rPr>
+              <w:t>Python</w:t>
+            </w:r>
+            <w:proofErr w:type="gramEnd"/>
+            <w:r>
+              <w:rPr>
+                <w:bCs/>
+                <w:lang w:val="en-US"/>
+              </w:rPr>
+              <w:t>, Fortran, ArcGIS, QGIS, Linux</w:t>
+            </w:r>
+            <w:r>
+              <w:rPr>
+                <w:bCs/>
+                <w:lang w:val="en-US"/>
+              </w:rPr>
+              <w:t xml:space="preserve"> (Astra, Ubuntu)</w:t>
+            </w:r>
+          </w:p>
+          <w:p>
+            <w:pPr>
+              <w:spacing w:line="240" w:lineRule="auto"/>
+              <w:rPr>
+                <w:b/>
+                <w:lang w:val="en-US"/>
+              </w:rPr>
+            </w:pPr>
+            <w:r>
+              <w:rPr>
+                <w:b/>
+              </w:rPr>
+              <w:t>Основные</w:t>
+            </w:r>
+            <w:r>
+              <w:rPr>
+                <w:b/>
+                <w:lang w:val="en-US"/>
+              </w:rPr>
+              <w:t xml:space="preserve"> </w:t>
+            </w:r>
+            <w:r>
+              <w:rPr>
+                <w:b/>
+              </w:rPr>
+              <w:t>функции</w:t>
+            </w:r>
+            <w:r>
+              <w:rPr>
+                <w:b/>
+                <w:lang w:val="en-US"/>
+              </w:rPr>
+              <w:t>:</w:t>
             </w:r>
           </w:p>
           <w:p>
@@ -2253,7 +2431,7 @@
 </file>
 
 <file path=word/endnotes.xml><?xml version="1.0" encoding="utf-8"?>
-<w:endnotes xmlns:wpc="http://schemas.microsoft.com/office/word/2010/wordprocessingCanvas" xmlns:cx="http://schemas.microsoft.com/office/drawing/2014/chartex" xmlns:cx1="http://schemas.microsoft.com/office/drawing/2015/9/8/chartex" xmlns:cx2="http://schemas.microsoft.com/office/drawing/2015/10/21/chartex" xmlns:cx3="http://schemas.microsoft.com/office/drawing/2016/5/9/chartex" xmlns:cx4="http://schemas.microsoft.com/office/drawing/2016/5/10/chartex" xmlns:cx5="http://schemas.microsoft.com/office/drawing/2016/5/11/chartex" xmlns:cx6="http://schemas.microsoft.com/office/drawing/2016/5/12/chartex" xmlns:cx7="http://schemas.microsoft.com/office/drawing/2016/5/13/chartex" xmlns:cx8="http://schemas.microsoft.com/office/drawing/2016/5/14/chartex" xmlns:mc="http://schemas.openxmlformats.org/markup-compatibility/2006" xmlns:aink="http://schemas.microsoft.com/office/drawing/2016/ink" xmlns:am3d="http://schemas.microsoft.com/office/drawing/2017/model3d" xmlns:o="urn:schemas-microsoft-com:office:office" xmlns:oel="http://schemas.microsoft.com/office/2019/extlst" xmlns:r="http://schemas.openxmlformats.org/officeDocument/2006/relationships" xmlns:m="http://schemas.openxmlformats.org/officeDocument/2006/math" xmlns:v="urn:schemas-microsoft-com:vml" xmlns:wp14="http://schemas.microsoft.com/office/word/2010/wordprocessingDrawing" xmlns:wp="http://schemas.openxmlformats.org/drawingml/2006/wordprocessingDrawing" xmlns:w10="urn:schemas-microsoft-com:office:word" xmlns:w="http://schemas.openxmlformats.org/wordprocessingml/2006/main" xmlns:w14="http://schemas.microsoft.com/office/word/2010/wordml" xmlns:w15="http://schemas.microsoft.com/office/word/2012/wordml" xmlns:w16cex="http://schemas.microsoft.com/office/word/2018/wordml/cex" xmlns:w16cid="http://schemas.microsoft.com/office/word/2016/wordml/cid" xmlns:w16="http://schemas.microsoft.com/office/word/2018/wordml" xmlns:w16du="http://schemas.microsoft.com/office/word/2023/wordml/word16du" xmlns:w16sdtdh="http://schemas.microsoft.com/office/word/2020/wordml/sdtdatahash" xmlns:w16se="http://schemas.microsoft.com/office/word/2015/wordml/symex" xmlns:wpg="http://schemas.microsoft.com/office/word/2010/wordprocessingGroup" xmlns:wpi="http://schemas.microsoft.com/office/word/2010/wordprocessingInk" xmlns:wne="http://schemas.microsoft.com/office/word/2006/wordml" xmlns:wps="http://schemas.microsoft.com/office/word/2010/wordprocessingShape" mc:Ignorable="w14 w15 w16se w16cid w16 w16cex w16sdtdh w16du wp14">
+<w:endnotes xmlns:wpc="http://schemas.microsoft.com/office/word/2010/wordprocessingCanvas" xmlns:cx="http://schemas.microsoft.com/office/drawing/2014/chartex" xmlns:cx1="http://schemas.microsoft.com/office/drawing/2015/9/8/chartex" xmlns:cx2="http://schemas.microsoft.com/office/drawing/2015/10/21/chartex" xmlns:cx3="http://schemas.microsoft.com/office/drawing/2016/5/9/chartex" xmlns:cx4="http://schemas.microsoft.com/office/drawing/2016/5/10/chartex" xmlns:cx5="http://schemas.microsoft.com/office/drawing/2016/5/11/chartex" xmlns:cx6="http://schemas.microsoft.com/office/drawing/2016/5/12/chartex" xmlns:cx7="http://schemas.microsoft.com/office/drawing/2016/5/13/chartex" xmlns:cx8="http://schemas.microsoft.com/office/drawing/2016/5/14/chartex" xmlns:mc="http://schemas.openxmlformats.org/markup-compatibility/2006" xmlns:aink="http://schemas.microsoft.com/office/drawing/2016/ink" xmlns:am3d="http://schemas.microsoft.com/office/drawing/2017/model3d" xmlns:o="urn:schemas-microsoft-com:office:office" xmlns:oel="http://schemas.microsoft.com/office/2019/extlst" xmlns:r="http://schemas.openxmlformats.org/officeDocument/2006/relationships" xmlns:m="http://schemas.openxmlformats.org/officeDocument/2006/math" xmlns:v="urn:schemas-microsoft-com:vml" xmlns:wp14="http://schemas.microsoft.com/office/word/2010/wordprocessingDrawing" xmlns:wp="http://schemas.openxmlformats.org/drawingml/2006/wordprocessingDrawing" xmlns:w10="urn:schemas-microsoft-com:office:word" xmlns:w="http://schemas.openxmlformats.org/wordprocessingml/2006/main" xmlns:w14="http://schemas.microsoft.com/office/word/2010/wordml" xmlns:w15="http://schemas.microsoft.com/office/word/2012/wordml" xmlns:w16cex="http://schemas.microsoft.com/office/word/2018/wordml/cex" xmlns:w16cid="http://schemas.microsoft.com/office/word/2016/wordml/cid" xmlns:w16="http://schemas.microsoft.com/office/word/2018/wordml" xmlns:w16du="http://schemas.microsoft.com/office/word/2023/wordml/word16du" xmlns:w16sdtdh="http://schemas.microsoft.com/office/word/2020/wordml/sdtdatahash" xmlns:w16sdtfl="http://schemas.microsoft.com/office/word/2024/wordml/sdtformatlock" xmlns:w16se="http://schemas.microsoft.com/office/word/2015/wordml/symex" xmlns:wpg="http://schemas.microsoft.com/office/word/2010/wordprocessingGroup" xmlns:wpi="http://schemas.microsoft.com/office/word/2010/wordprocessingInk" xmlns:wne="http://schemas.microsoft.com/office/word/2006/wordml" xmlns:wps="http://schemas.microsoft.com/office/word/2010/wordprocessingShape" mc:Ignorable="w14 w15 w16se w16cid w16 w16cex w16sdtdh w16sdtfl w16du wp14">
   <w:endnote w:type="separator" w:id="-1">
     <w:p>
       <w:pPr>
@@ -2278,7 +2456,7 @@
 </file>
 
 <file path=word/footnotes.xml><?xml version="1.0" encoding="utf-8"?>
-<w:footnotes xmlns:wpc="http://schemas.microsoft.com/office/word/2010/wordprocessingCanvas" xmlns:cx="http://schemas.microsoft.com/office/drawing/2014/chartex" xmlns:cx1="http://schemas.microsoft.com/office/drawing/2015/9/8/chartex" xmlns:cx2="http://schemas.microsoft.com/office/drawing/2015/10/21/chartex" xmlns:cx3="http://schemas.microsoft.com/office/drawing/2016/5/9/chartex" xmlns:cx4="http://schemas.microsoft.com/office/drawing/2016/5/10/chartex" xmlns:cx5="http://schemas.microsoft.com/office/drawing/2016/5/11/chartex" xmlns:cx6="http://schemas.microsoft.com/office/drawing/2016/5/12/chartex" xmlns:cx7="http://schemas.microsoft.com/office/drawing/2016/5/13/chartex" xmlns:cx8="http://schemas.microsoft.com/office/drawing/2016/5/14/chartex" xmlns:mc="http://schemas.openxmlformats.org/markup-compatibility/2006" xmlns:aink="http://schemas.microsoft.com/office/drawing/2016/ink" xmlns:am3d="http://schemas.microsoft.com/office/drawing/2017/model3d" xmlns:o="urn:schemas-microsoft-com:office:office" xmlns:oel="http://schemas.microsoft.com/office/2019/extlst" xmlns:r="http://schemas.openxmlformats.org/officeDocument/2006/relationships" xmlns:m="http://schemas.openxmlformats.org/officeDocument/2006/math" xmlns:v="urn:schemas-microsoft-com:vml" xmlns:wp14="http://schemas.microsoft.com/office/word/2010/wordprocessingDrawing" xmlns:wp="http://schemas.openxmlformats.org/drawingml/2006/wordprocessingDrawing" xmlns:w10="urn:schemas-microsoft-com:office:word" xmlns:w="http://schemas.openxmlformats.org/wordprocessingml/2006/main" xmlns:w14="http://schemas.microsoft.com/office/word/2010/wordml" xmlns:w15="http://schemas.microsoft.com/office/word/2012/wordml" xmlns:w16cex="http://schemas.microsoft.com/office/word/2018/wordml/cex" xmlns:w16cid="http://schemas.microsoft.com/office/word/2016/wordml/cid" xmlns:w16="http://schemas.microsoft.com/office/word/2018/wordml" xmlns:w16du="http://schemas.microsoft.com/office/word/2023/wordml/word16du" xmlns:w16sdtdh="http://schemas.microsoft.com/office/word/2020/wordml/sdtdatahash" xmlns:w16se="http://schemas.microsoft.com/office/word/2015/wordml/symex" xmlns:wpg="http://schemas.microsoft.com/office/word/2010/wordprocessingGroup" xmlns:wpi="http://schemas.microsoft.com/office/word/2010/wordprocessingInk" xmlns:wne="http://schemas.microsoft.com/office/word/2006/wordml" xmlns:wps="http://schemas.microsoft.com/office/word/2010/wordprocessingShape" mc:Ignorable="w14 w15 w16se w16cid w16 w16cex w16sdtdh w16du wp14">
+<w:footnotes xmlns:wpc="http://schemas.microsoft.com/office/word/2010/wordprocessingCanvas" xmlns:cx="http://schemas.microsoft.com/office/drawing/2014/chartex" xmlns:cx1="http://schemas.microsoft.com/office/drawing/2015/9/8/chartex" xmlns:cx2="http://schemas.microsoft.com/office/drawing/2015/10/21/chartex" xmlns:cx3="http://schemas.microsoft.com/office/drawing/2016/5/9/chartex" xmlns:cx4="http://schemas.microsoft.com/office/drawing/2016/5/10/chartex" xmlns:cx5="http://schemas.microsoft.com/office/drawing/2016/5/11/chartex" xmlns:cx6="http://schemas.microsoft.com/office/drawing/2016/5/12/chartex" xmlns:cx7="http://schemas.microsoft.com/office/drawing/2016/5/13/chartex" xmlns:cx8="http://schemas.microsoft.com/office/drawing/2016/5/14/chartex" xmlns:mc="http://schemas.openxmlformats.org/markup-compatibility/2006" xmlns:aink="http://schemas.microsoft.com/office/drawing/2016/ink" xmlns:am3d="http://schemas.microsoft.com/office/drawing/2017/model3d" xmlns:o="urn:schemas-microsoft-com:office:office" xmlns:oel="http://schemas.microsoft.com/office/2019/extlst" xmlns:r="http://schemas.openxmlformats.org/officeDocument/2006/relationships" xmlns:m="http://schemas.openxmlformats.org/officeDocument/2006/math" xmlns:v="urn:schemas-microsoft-com:vml" xmlns:wp14="http://schemas.microsoft.com/office/word/2010/wordprocessingDrawing" xmlns:wp="http://schemas.openxmlformats.org/drawingml/2006/wordprocessingDrawing" xmlns:w10="urn:schemas-microsoft-com:office:word" xmlns:w="http://schemas.openxmlformats.org/wordprocessingml/2006/main" xmlns:w14="http://schemas.microsoft.com/office/word/2010/wordml" xmlns:w15="http://schemas.microsoft.com/office/word/2012/wordml" xmlns:w16cex="http://schemas.microsoft.com/office/word/2018/wordml/cex" xmlns:w16cid="http://schemas.microsoft.com/office/word/2016/wordml/cid" xmlns:w16="http://schemas.microsoft.com/office/word/2018/wordml" xmlns:w16du="http://schemas.microsoft.com/office/word/2023/wordml/word16du" xmlns:w16sdtdh="http://schemas.microsoft.com/office/word/2020/wordml/sdtdatahash" xmlns:w16sdtfl="http://schemas.microsoft.com/office/word/2024/wordml/sdtformatlock" xmlns:w16se="http://schemas.microsoft.com/office/word/2015/wordml/symex" xmlns:wpg="http://schemas.microsoft.com/office/word/2010/wordprocessingGroup" xmlns:wpi="http://schemas.microsoft.com/office/word/2010/wordprocessingInk" xmlns:wne="http://schemas.microsoft.com/office/word/2006/wordml" xmlns:wps="http://schemas.microsoft.com/office/word/2010/wordprocessingShape" mc:Ignorable="w14 w15 w16se w16cid w16 w16cex w16sdtdh w16sdtfl w16du wp14">
   <w:footnote w:type="separator" w:id="-1">
     <w:p>
       <w:pPr>
@@ -2303,7 +2481,7 @@
 </file>
 
 <file path=word/numbering.xml><?xml version="1.0" encoding="utf-8"?>
-<w:numbering xmlns:wpc="http://schemas.microsoft.com/office/word/2010/wordprocessingCanvas" xmlns:cx="http://schemas.microsoft.com/office/drawing/2014/chartex" xmlns:cx1="http://schemas.microsoft.com/office/drawing/2015/9/8/chartex" xmlns:cx2="http://schemas.microsoft.com/office/drawing/2015/10/21/chartex" xmlns:cx3="http://schemas.microsoft.com/office/drawing/2016/5/9/chartex" xmlns:cx4="http://schemas.microsoft.com/office/drawing/2016/5/10/chartex" xmlns:cx5="http://schemas.microsoft.com/office/drawing/2016/5/11/chartex" xmlns:cx6="http://schemas.microsoft.com/office/drawing/2016/5/12/chartex" xmlns:cx7="http://schemas.microsoft.com/office/drawing/2016/5/13/chartex" xmlns:cx8="http://schemas.microsoft.com/office/drawing/2016/5/14/chartex" xmlns:mc="http://schemas.openxmlformats.org/markup-compatibility/2006" xmlns:aink="http://schemas.microsoft.com/office/drawing/2016/ink" xmlns:am3d="http://schemas.microsoft.com/office/drawing/2017/model3d" xmlns:o="urn:schemas-microsoft-com:office:office" xmlns:oel="http://schemas.microsoft.com/office/2019/extlst" xmlns:r="http://schemas.openxmlformats.org/officeDocument/2006/relationships" xmlns:m="http://schemas.openxmlformats.org/officeDocument/2006/math" xmlns:v="urn:schemas-microsoft-com:vml" xmlns:wp14="http://schemas.microsoft.com/office/word/2010/wordprocessingDrawing" xmlns:wp="http://schemas.openxmlformats.org/drawingml/2006/wordprocessingDrawing" xmlns:w10="urn:schemas-microsoft-com:office:word" xmlns:w="http://schemas.openxmlformats.org/wordprocessingml/2006/main" xmlns:w14="http://schemas.microsoft.com/office/word/2010/wordml" xmlns:w15="http://schemas.microsoft.com/office/word/2012/wordml" xmlns:w16cex="http://schemas.microsoft.com/office/word/2018/wordml/cex" xmlns:w16cid="http://schemas.microsoft.com/office/word/2016/wordml/cid" xmlns:w16="http://schemas.microsoft.com/office/word/2018/wordml" xmlns:w16du="http://schemas.microsoft.com/office/word/2023/wordml/word16du" xmlns:w16sdtdh="http://schemas.microsoft.com/office/word/2020/wordml/sdtdatahash" xmlns:w16se="http://schemas.microsoft.com/office/word/2015/wordml/symex" xmlns:wpg="http://schemas.microsoft.com/office/word/2010/wordprocessingGroup" xmlns:wpi="http://schemas.microsoft.com/office/word/2010/wordprocessingInk" xmlns:wne="http://schemas.microsoft.com/office/word/2006/wordml" xmlns:wps="http://schemas.microsoft.com/office/word/2010/wordprocessingShape" mc:Ignorable="w14 w15 w16se w16cid w16 w16cex w16sdtdh w16du wp14">
+<w:numbering xmlns:wpc="http://schemas.microsoft.com/office/word/2010/wordprocessingCanvas" xmlns:cx="http://schemas.microsoft.com/office/drawing/2014/chartex" xmlns:cx1="http://schemas.microsoft.com/office/drawing/2015/9/8/chartex" xmlns:cx2="http://schemas.microsoft.com/office/drawing/2015/10/21/chartex" xmlns:cx3="http://schemas.microsoft.com/office/drawing/2016/5/9/chartex" xmlns:cx4="http://schemas.microsoft.com/office/drawing/2016/5/10/chartex" xmlns:cx5="http://schemas.microsoft.com/office/drawing/2016/5/11/chartex" xmlns:cx6="http://schemas.microsoft.com/office/drawing/2016/5/12/chartex" xmlns:cx7="http://schemas.microsoft.com/office/drawing/2016/5/13/chartex" xmlns:cx8="http://schemas.microsoft.com/office/drawing/2016/5/14/chartex" xmlns:mc="http://schemas.openxmlformats.org/markup-compatibility/2006" xmlns:aink="http://schemas.microsoft.com/office/drawing/2016/ink" xmlns:am3d="http://schemas.microsoft.com/office/drawing/2017/model3d" xmlns:o="urn:schemas-microsoft-com:office:office" xmlns:oel="http://schemas.microsoft.com/office/2019/extlst" xmlns:r="http://schemas.openxmlformats.org/officeDocument/2006/relationships" xmlns:m="http://schemas.openxmlformats.org/officeDocument/2006/math" xmlns:v="urn:schemas-microsoft-com:vml" xmlns:wp14="http://schemas.microsoft.com/office/word/2010/wordprocessingDrawing" xmlns:wp="http://schemas.openxmlformats.org/drawingml/2006/wordprocessingDrawing" xmlns:w10="urn:schemas-microsoft-com:office:word" xmlns:w="http://schemas.openxmlformats.org/wordprocessingml/2006/main" xmlns:w14="http://schemas.microsoft.com/office/word/2010/wordml" xmlns:w15="http://schemas.microsoft.com/office/word/2012/wordml" xmlns:w16cex="http://schemas.microsoft.com/office/word/2018/wordml/cex" xmlns:w16cid="http://schemas.microsoft.com/office/word/2016/wordml/cid" xmlns:w16="http://schemas.microsoft.com/office/word/2018/wordml" xmlns:w16du="http://schemas.microsoft.com/office/word/2023/wordml/word16du" xmlns:w16sdtdh="http://schemas.microsoft.com/office/word/2020/wordml/sdtdatahash" xmlns:w16sdtfl="http://schemas.microsoft.com/office/word/2024/wordml/sdtformatlock" xmlns:w16se="http://schemas.microsoft.com/office/word/2015/wordml/symex" xmlns:wpg="http://schemas.microsoft.com/office/word/2010/wordprocessingGroup" xmlns:wpi="http://schemas.microsoft.com/office/word/2010/wordprocessingInk" xmlns:wne="http://schemas.microsoft.com/office/word/2006/wordml" xmlns:wps="http://schemas.microsoft.com/office/word/2010/wordprocessingShape" mc:Ignorable="w14 w15 w16se w16cid w16 w16cex w16sdtdh w16sdtfl w16du wp14">
   <w:abstractNum w:abstractNumId="0" w15:restartNumberingAfterBreak="0">
     <w:nsid w:val="0AFC2069"/>
     <w:multiLevelType w:val="multilevel"/>
@@ -3236,7 +3414,7 @@
 </file>
 
 <file path=word/styles.xml><?xml version="1.0" encoding="utf-8"?>
-<w:styles xmlns:mc="http://schemas.openxmlformats.org/markup-compatibility/2006" xmlns:r="http://schemas.openxmlformats.org/officeDocument/2006/relationships" xmlns:w="http://schemas.openxmlformats.org/wordprocessingml/2006/main" xmlns:w14="http://schemas.microsoft.com/office/word/2010/wordml" xmlns:w15="http://schemas.microsoft.com/office/word/2012/wordml" xmlns:w16cex="http://schemas.microsoft.com/office/word/2018/wordml/cex" xmlns:w16cid="http://schemas.microsoft.com/office/word/2016/wordml/cid" xmlns:w16="http://schemas.microsoft.com/office/word/2018/wordml" xmlns:w16du="http://schemas.microsoft.com/office/word/2023/wordml/word16du" xmlns:w16sdtdh="http://schemas.microsoft.com/office/word/2020/wordml/sdtdatahash" xmlns:w16se="http://schemas.microsoft.com/office/word/2015/wordml/symex" mc:Ignorable="w14 w15 w16se w16cid w16 w16cex w16sdtdh w16du">
+<w:styles xmlns:mc="http://schemas.openxmlformats.org/markup-compatibility/2006" xmlns:r="http://schemas.openxmlformats.org/officeDocument/2006/relationships" xmlns:w="http://schemas.openxmlformats.org/wordprocessingml/2006/main" xmlns:w14="http://schemas.microsoft.com/office/word/2010/wordml" xmlns:w15="http://schemas.microsoft.com/office/word/2012/wordml" xmlns:w16cex="http://schemas.microsoft.com/office/word/2018/wordml/cex" xmlns:w16cid="http://schemas.microsoft.com/office/word/2016/wordml/cid" xmlns:w16="http://schemas.microsoft.com/office/word/2018/wordml" xmlns:w16du="http://schemas.microsoft.com/office/word/2023/wordml/word16du" xmlns:w16sdtdh="http://schemas.microsoft.com/office/word/2020/wordml/sdtdatahash" xmlns:w16sdtfl="http://schemas.microsoft.com/office/word/2024/wordml/sdtformatlock" xmlns:w16se="http://schemas.microsoft.com/office/word/2015/wordml/symex" mc:Ignorable="w14 w15 w16se w16cid w16 w16cex w16sdtdh w16sdtfl w16du">
   <w:docDefaults>
     <w:rPrDefault>
       <w:rPr>

</xml_diff>